<commit_message>
fixed issue on parsing word document
</commit_message>
<xml_diff>
--- a/temp/templates/PermitResponse.docx
+++ b/temp/templates/PermitResponse.docx
@@ -41,55 +41,14 @@
           <w:sz w:val="32"/>
           <w:szCs w:val="32"/>
         </w:rPr>
-        <w:t xml:space="preserve"> </w:t>
+        <w:t>${first_name}</w:t>
       </w:r>
       <w:r>
         <w:rPr>
-          <w:i/>
-          <w:sz w:val="32"/>
-          <w:szCs w:val="32"/>
-        </w:rPr>
-        <w:t>$</w:t>
-      </w:r>
-      <w:r>
-        <w:rPr>
-          <w:i/>
-          <w:sz w:val="32"/>
-          <w:szCs w:val="32"/>
-        </w:rPr>
-        <w:t>{l</w:t>
-      </w:r>
-      <w:r>
-        <w:rPr>
-          <w:i/>
-          <w:sz w:val="32"/>
-          <w:szCs w:val="32"/>
-        </w:rPr>
-        <w:t>ast_</w:t>
-      </w:r>
-      <w:r>
-        <w:rPr>
-          <w:i/>
-          <w:sz w:val="32"/>
-          <w:szCs w:val="32"/>
-        </w:rPr>
-        <w:t>name}</w:t>
-      </w:r>
-      <w:r>
-        <w:rPr>
-          <w:i/>
-          <w:sz w:val="32"/>
-          <w:szCs w:val="32"/>
-        </w:rPr>
-        <w:t>,</w:t>
-      </w:r>
-      <w:r>
-        <w:rPr>
-          <w:i/>
-          <w:sz w:val="32"/>
-          <w:szCs w:val="32"/>
-        </w:rPr>
-        <w:t xml:space="preserve"> ${first_name}</w:t>
+          <w:sz w:val="32"/>
+          <w:szCs w:val="32"/>
+        </w:rPr>
+        <w:t xml:space="preserve"> ${last}</w:t>
       </w:r>
     </w:p>
     <w:p>
@@ -138,9 +97,9 @@
         <w:tblLook w:val="04A0" w:firstRow="1" w:lastRow="0" w:firstColumn="1" w:lastColumn="0" w:noHBand="0" w:noVBand="1"/>
       </w:tblPr>
       <w:tblGrid>
-        <w:gridCol w:w="3046"/>
-        <w:gridCol w:w="3015"/>
-        <w:gridCol w:w="3028"/>
+        <w:gridCol w:w="3045"/>
+        <w:gridCol w:w="3014"/>
+        <w:gridCol w:w="3030"/>
       </w:tblGrid>
       <w:tr>
         <w:trPr>
@@ -312,9 +271,9 @@
           </w:p>
           <w:p>
             <w:pPr>
-              <w:jc w:val="center"/>
               <w:cnfStyle w:val="000000000000" w:firstRow="0" w:lastRow="0" w:firstColumn="0" w:lastColumn="0" w:oddVBand="0" w:evenVBand="0" w:oddHBand="0" w:evenHBand="0" w:firstRowFirstColumn="0" w:firstRowLastColumn="0" w:lastRowFirstColumn="0" w:lastRowLastColumn="0"/>
               <w:rPr>
+                <w:b/>
                 <w:i/>
                 <w:sz w:val="32"/>
                 <w:szCs w:val="32"/>
@@ -322,45 +281,29 @@
             </w:pPr>
             <w:r>
               <w:rPr>
-                <w:i/>
-                <w:sz w:val="32"/>
-                <w:szCs w:val="32"/>
-              </w:rPr>
-              <w:t>$</w:t>
+                <w:sz w:val="32"/>
+                <w:szCs w:val="32"/>
+              </w:rPr>
+              <w:t xml:space="preserve">         </w:t>
             </w:r>
             <w:r>
               <w:rPr>
+                <w:sz w:val="32"/>
+                <w:szCs w:val="32"/>
+              </w:rPr>
+              <w:t xml:space="preserve">      </w:t>
+            </w:r>
+            <w:bookmarkStart w:id="0" w:name="_GoBack"/>
+            <w:bookmarkEnd w:id="0"/>
+            <w:r>
+              <w:rPr>
+                <w:b/>
                 <w:i/>
                 <w:sz w:val="32"/>
                 <w:szCs w:val="32"/>
               </w:rPr>
-              <w:t>{</w:t>
+              <w:t>${decision}</w:t>
             </w:r>
-            <w:r>
-              <w:rPr>
-                <w:i/>
-                <w:sz w:val="32"/>
-                <w:szCs w:val="32"/>
-              </w:rPr>
-              <w:t>decision</w:t>
-            </w:r>
-            <w:r>
-              <w:rPr>
-                <w:i/>
-                <w:sz w:val="32"/>
-                <w:szCs w:val="32"/>
-              </w:rPr>
-              <w:t>}</w:t>
-            </w:r>
-          </w:p>
-          <w:p>
-            <w:pPr>
-              <w:cnfStyle w:val="000000000000" w:firstRow="0" w:lastRow="0" w:firstColumn="0" w:lastColumn="0" w:oddVBand="0" w:evenVBand="0" w:oddHBand="0" w:evenHBand="0" w:firstRowFirstColumn="0" w:firstRowLastColumn="0" w:lastRowFirstColumn="0" w:lastRowLastColumn="0"/>
-              <w:rPr>
-                <w:sz w:val="32"/>
-                <w:szCs w:val="32"/>
-              </w:rPr>
-            </w:pPr>
           </w:p>
         </w:tc>
       </w:tr>
@@ -403,8 +346,6 @@
           <w:szCs w:val="32"/>
         </w:rPr>
       </w:pPr>
-      <w:bookmarkStart w:id="0" w:name="_GoBack"/>
-      <w:bookmarkEnd w:id="0"/>
     </w:p>
     <w:p>
       <w:pPr>
@@ -916,6 +857,7 @@
   <w:style w:type="character" w:default="1" w:styleId="DefaultParagraphFont">
     <w:name w:val="Default Paragraph Font"/>
     <w:uiPriority w:val="1"/>
+    <w:semiHidden/>
     <w:unhideWhenUsed/>
   </w:style>
   <w:style w:type="table" w:default="1" w:styleId="TableNormal">
@@ -1619,7 +1561,7 @@
 </file>
 
 <file path=customXml/itemProps1.xml><?xml version="1.0" encoding="utf-8"?>
-<ds:datastoreItem xmlns:ds="http://schemas.openxmlformats.org/officeDocument/2006/customXml" ds:itemID="{0C0E5DD7-480F-4826-AC4D-3086DAD5E31A}">
+<ds:datastoreItem xmlns:ds="http://schemas.openxmlformats.org/officeDocument/2006/customXml" ds:itemID="{92F688DD-8DAF-442F-856C-287ABB918182}">
   <ds:schemaRefs>
     <ds:schemaRef ds:uri="http://schemas.openxmlformats.org/officeDocument/2006/bibliography"/>
   </ds:schemaRefs>

</xml_diff>

<commit_message>
buggy parsing was handled in word document
</commit_message>
<xml_diff>
--- a/temp/templates/PermitResponse.docx
+++ b/temp/templates/PermitResponse.docx
@@ -48,8 +48,10 @@
           <w:sz w:val="32"/>
           <w:szCs w:val="32"/>
         </w:rPr>
-        <w:t xml:space="preserve"> ${last}</w:t>
+        <w:t xml:space="preserve"> ${last_name}</w:t>
       </w:r>
+      <w:bookmarkStart w:id="0" w:name="_GoBack"/>
+      <w:bookmarkEnd w:id="0"/>
     </w:p>
     <w:p>
       <w:pPr>
@@ -293,8 +295,6 @@
               </w:rPr>
               <w:t xml:space="preserve">      </w:t>
             </w:r>
-            <w:bookmarkStart w:id="0" w:name="_GoBack"/>
-            <w:bookmarkEnd w:id="0"/>
             <w:r>
               <w:rPr>
                 <w:b/>
@@ -1561,7 +1561,7 @@
 </file>
 
 <file path=customXml/itemProps1.xml><?xml version="1.0" encoding="utf-8"?>
-<ds:datastoreItem xmlns:ds="http://schemas.openxmlformats.org/officeDocument/2006/customXml" ds:itemID="{92F688DD-8DAF-442F-856C-287ABB918182}">
+<ds:datastoreItem xmlns:ds="http://schemas.openxmlformats.org/officeDocument/2006/customXml" ds:itemID="{C90B5A2A-8C20-4B85-BF55-71A55EEC603B}">
   <ds:schemaRefs>
     <ds:schemaRef ds:uri="http://schemas.openxmlformats.org/officeDocument/2006/bibliography"/>
   </ds:schemaRefs>

</xml_diff>